<commit_message>
mise à jour de dernière minutes- test de la démo
</commit_message>
<xml_diff>
--- a/CloudCo-insurance-demo-Instructions-for-Speaker-French.docx
+++ b/CloudCo-insurance-demo-Instructions-for-Speaker-French.docx
@@ -1010,7 +1010,13 @@
         <w:rPr>
           <w:lang w:val="fr-FR"/>
         </w:rPr>
-        <w:t>ce qui se passe : création de 4 projets sur GitHub, création de 8 pipelines : 4 pour le dev et 4 pour la prod</w:t>
+        <w:t>ce qui se passe : création de 4 p</w:t>
+      </w:r>
+      <w:r>
+        <w:rPr>
+          <w:lang w:val="fr-FR"/>
+        </w:rPr>
+        <w:t>rojets sur GitHub, création de 4 pipelines</w:t>
       </w:r>
       <w:r>
         <w:rPr>
@@ -1394,7 +1400,14 @@
           <w:highlight w:val="yellow"/>
           <w:lang w:val="fr-FR"/>
         </w:rPr>
-        <w:t xml:space="preserve"> MongoDB</w:t>
+        <w:t xml:space="preserve"> </w:t>
+      </w:r>
+      <w:r>
+        <w:rPr>
+          <w:highlight w:val="yellow"/>
+          <w:lang w:val="fr-FR"/>
+        </w:rPr>
+        <w:t xml:space="preserve">Cloudant </w:t>
       </w:r>
       <w:r>
         <w:rPr>
@@ -1615,7 +1628,311 @@
         <w:rPr>
           <w:lang w:val="fr-FR"/>
         </w:rPr>
-        <w:t xml:space="preserve">Puis copier le WorkSpace ID pour configurer l’app </w:t>
+        <w:t xml:space="preserve">=&gt; </w:t>
+      </w:r>
+      <w:hyperlink r:id="rId8" w:history="1">
+        <w:r>
+          <w:rPr>
+            <w:rStyle w:val="Hyperlink"/>
+            <w:lang w:val="fr-FR"/>
+          </w:rPr>
+          <w:t>Lien vers le Fichier de Configuration du ChatBot Ana</w:t>
+        </w:r>
+      </w:hyperlink>
+      <w:r>
+        <w:rPr>
+          <w:lang w:val="fr-FR"/>
+        </w:rPr>
+        <w:t>.</w:t>
+      </w:r>
+    </w:p>
+    <w:p>
+      <w:pPr>
+        <w:rPr>
+          <w:lang w:val="fr-FR"/>
+        </w:rPr>
+      </w:pPr>
+    </w:p>
+    <w:p>
+      <w:pPr>
+        <w:rPr>
+          <w:lang w:val="fr-FR"/>
+        </w:rPr>
+      </w:pPr>
+      <w:r>
+        <w:rPr>
+          <w:lang w:val="fr-FR"/>
+        </w:rPr>
+        <w:t>Pour</w:t>
+      </w:r>
+      <w:r>
+        <w:rPr>
+          <w:lang w:val="fr-FR"/>
+        </w:rPr>
+        <w:t xml:space="preserve"> copier le WorkSpace ID pour configurer l’app</w:t>
+      </w:r>
+      <w:r>
+        <w:rPr>
+          <w:lang w:val="fr-FR"/>
+        </w:rPr>
+        <w:t xml:space="preserve"> : </w:t>
+      </w:r>
+    </w:p>
+    <w:p>
+      <w:pPr>
+        <w:pStyle w:val="ListParagraph"/>
+        <w:numPr>
+          <w:ilvl w:val="0"/>
+          <w:numId w:val="18"/>
+        </w:numPr>
+        <w:rPr>
+          <w:lang w:val="fr-FR"/>
+        </w:rPr>
+      </w:pPr>
+      <w:r>
+        <w:rPr>
+          <w:lang w:val="fr-FR"/>
+        </w:rPr>
+        <w:t>retourner sur le niveau Workspaces.</w:t>
+      </w:r>
+    </w:p>
+    <w:p>
+      <w:pPr>
+        <w:pStyle w:val="ListParagraph"/>
+        <w:rPr>
+          <w:lang w:val="fr-FR"/>
+        </w:rPr>
+      </w:pPr>
+      <w:r>
+        <w:rPr>
+          <w:noProof/>
+        </w:rPr>
+        <w:drawing>
+          <wp:inline distT="0" distB="0" distL="0" distR="0" wp14:anchorId="3EB1DD77" wp14:editId="01B7F55D">
+            <wp:extent cx="2171700" cy="1834816"/>
+            <wp:effectExtent l="0" t="0" r="0" b="0"/>
+            <wp:docPr id="2" name="Picture 2"/>
+            <wp:cNvGraphicFramePr>
+              <a:graphicFrameLocks xmlns:a="http://schemas.openxmlformats.org/drawingml/2006/main" noChangeAspect="1"/>
+            </wp:cNvGraphicFramePr>
+            <a:graphic xmlns:a="http://schemas.openxmlformats.org/drawingml/2006/main">
+              <a:graphicData uri="http://schemas.openxmlformats.org/drawingml/2006/picture">
+                <pic:pic xmlns:pic="http://schemas.openxmlformats.org/drawingml/2006/picture">
+                  <pic:nvPicPr>
+                    <pic:cNvPr id="0" name="Picture 2"/>
+                    <pic:cNvPicPr>
+                      <a:picLocks noChangeAspect="1" noChangeArrowheads="1"/>
+                    </pic:cNvPicPr>
+                  </pic:nvPicPr>
+                  <pic:blipFill>
+                    <a:blip r:embed="rId9">
+                      <a:extLst>
+                        <a:ext uri="{28A0092B-C50C-407E-A947-70E740481C1C}">
+                          <a14:useLocalDpi xmlns:a14="http://schemas.microsoft.com/office/drawing/2010/main" val="0"/>
+                        </a:ext>
+                      </a:extLst>
+                    </a:blip>
+                    <a:srcRect/>
+                    <a:stretch>
+                      <a:fillRect/>
+                    </a:stretch>
+                  </pic:blipFill>
+                  <pic:spPr bwMode="auto">
+                    <a:xfrm>
+                      <a:off x="0" y="0"/>
+                      <a:ext cx="2172237" cy="1835270"/>
+                    </a:xfrm>
+                    <a:prstGeom prst="rect">
+                      <a:avLst/>
+                    </a:prstGeom>
+                    <a:noFill/>
+                    <a:ln>
+                      <a:noFill/>
+                    </a:ln>
+                  </pic:spPr>
+                </pic:pic>
+              </a:graphicData>
+            </a:graphic>
+          </wp:inline>
+        </w:drawing>
+      </w:r>
+    </w:p>
+    <w:p>
+      <w:pPr>
+        <w:pStyle w:val="ListParagraph"/>
+        <w:numPr>
+          <w:ilvl w:val="0"/>
+          <w:numId w:val="18"/>
+        </w:numPr>
+        <w:rPr>
+          <w:lang w:val="fr-FR"/>
+        </w:rPr>
+      </w:pPr>
+      <w:r>
+        <w:rPr>
+          <w:lang w:val="fr-FR"/>
+        </w:rPr>
+        <w:t>Cliquer sur View Details</w:t>
+      </w:r>
+    </w:p>
+    <w:p>
+      <w:pPr>
+        <w:pStyle w:val="ListParagraph"/>
+        <w:rPr>
+          <w:lang w:val="fr-FR"/>
+        </w:rPr>
+      </w:pPr>
+      <w:r>
+        <w:rPr>
+          <w:noProof/>
+        </w:rPr>
+        <w:drawing>
+          <wp:inline distT="0" distB="0" distL="0" distR="0" wp14:anchorId="1527CBB6" wp14:editId="72793008">
+            <wp:extent cx="3173519" cy="1215390"/>
+            <wp:effectExtent l="0" t="0" r="1905" b="3810"/>
+            <wp:docPr id="4" name="Picture 4"/>
+            <wp:cNvGraphicFramePr>
+              <a:graphicFrameLocks xmlns:a="http://schemas.openxmlformats.org/drawingml/2006/main" noChangeAspect="1"/>
+            </wp:cNvGraphicFramePr>
+            <a:graphic xmlns:a="http://schemas.openxmlformats.org/drawingml/2006/main">
+              <a:graphicData uri="http://schemas.openxmlformats.org/drawingml/2006/picture">
+                <pic:pic xmlns:pic="http://schemas.openxmlformats.org/drawingml/2006/picture">
+                  <pic:nvPicPr>
+                    <pic:cNvPr id="0" name="Picture 4"/>
+                    <pic:cNvPicPr>
+                      <a:picLocks noChangeAspect="1" noChangeArrowheads="1"/>
+                    </pic:cNvPicPr>
+                  </pic:nvPicPr>
+                  <pic:blipFill>
+                    <a:blip r:embed="rId10">
+                      <a:extLst>
+                        <a:ext uri="{28A0092B-C50C-407E-A947-70E740481C1C}">
+                          <a14:useLocalDpi xmlns:a14="http://schemas.microsoft.com/office/drawing/2010/main" val="0"/>
+                        </a:ext>
+                      </a:extLst>
+                    </a:blip>
+                    <a:srcRect/>
+                    <a:stretch>
+                      <a:fillRect/>
+                    </a:stretch>
+                  </pic:blipFill>
+                  <pic:spPr bwMode="auto">
+                    <a:xfrm>
+                      <a:off x="0" y="0"/>
+                      <a:ext cx="3174528" cy="1215776"/>
+                    </a:xfrm>
+                    <a:prstGeom prst="rect">
+                      <a:avLst/>
+                    </a:prstGeom>
+                    <a:noFill/>
+                    <a:ln>
+                      <a:noFill/>
+                    </a:ln>
+                  </pic:spPr>
+                </pic:pic>
+              </a:graphicData>
+            </a:graphic>
+          </wp:inline>
+        </w:drawing>
+      </w:r>
+    </w:p>
+    <w:p>
+      <w:pPr>
+        <w:pStyle w:val="ListParagraph"/>
+        <w:numPr>
+          <w:ilvl w:val="0"/>
+          <w:numId w:val="18"/>
+        </w:numPr>
+        <w:rPr>
+          <w:lang w:val="fr-FR"/>
+        </w:rPr>
+      </w:pPr>
+      <w:r>
+        <w:rPr>
+          <w:lang w:val="fr-FR"/>
+        </w:rPr>
+        <w:t>Cliquer sur l’icône de fichiers à droite du Workspace ID</w:t>
+      </w:r>
+    </w:p>
+    <w:p>
+      <w:pPr>
+        <w:pStyle w:val="ListParagraph"/>
+        <w:rPr>
+          <w:lang w:val="fr-FR"/>
+        </w:rPr>
+      </w:pPr>
+      <w:r>
+        <w:rPr>
+          <w:noProof/>
+        </w:rPr>
+        <w:drawing>
+          <wp:inline distT="0" distB="0" distL="0" distR="0" wp14:anchorId="15334010" wp14:editId="2F9BBA86">
+            <wp:extent cx="2628180" cy="1843326"/>
+            <wp:effectExtent l="0" t="0" r="0" b="11430"/>
+            <wp:docPr id="5" name="Picture 5"/>
+            <wp:cNvGraphicFramePr>
+              <a:graphicFrameLocks xmlns:a="http://schemas.openxmlformats.org/drawingml/2006/main" noChangeAspect="1"/>
+            </wp:cNvGraphicFramePr>
+            <a:graphic xmlns:a="http://schemas.openxmlformats.org/drawingml/2006/main">
+              <a:graphicData uri="http://schemas.openxmlformats.org/drawingml/2006/picture">
+                <pic:pic xmlns:pic="http://schemas.openxmlformats.org/drawingml/2006/picture">
+                  <pic:nvPicPr>
+                    <pic:cNvPr id="0" name="Picture 5"/>
+                    <pic:cNvPicPr>
+                      <a:picLocks noChangeAspect="1" noChangeArrowheads="1"/>
+                    </pic:cNvPicPr>
+                  </pic:nvPicPr>
+                  <pic:blipFill>
+                    <a:blip r:embed="rId11">
+                      <a:extLst>
+                        <a:ext uri="{28A0092B-C50C-407E-A947-70E740481C1C}">
+                          <a14:useLocalDpi xmlns:a14="http://schemas.microsoft.com/office/drawing/2010/main" val="0"/>
+                        </a:ext>
+                      </a:extLst>
+                    </a:blip>
+                    <a:srcRect/>
+                    <a:stretch>
+                      <a:fillRect/>
+                    </a:stretch>
+                  </pic:blipFill>
+                  <pic:spPr bwMode="auto">
+                    <a:xfrm>
+                      <a:off x="0" y="0"/>
+                      <a:ext cx="2628456" cy="1843520"/>
+                    </a:xfrm>
+                    <a:prstGeom prst="rect">
+                      <a:avLst/>
+                    </a:prstGeom>
+                    <a:noFill/>
+                    <a:ln>
+                      <a:noFill/>
+                    </a:ln>
+                  </pic:spPr>
+                </pic:pic>
+              </a:graphicData>
+            </a:graphic>
+          </wp:inline>
+        </w:drawing>
+      </w:r>
+    </w:p>
+    <w:p>
+      <w:pPr>
+        <w:rPr>
+          <w:lang w:val="fr-FR"/>
+        </w:rPr>
+      </w:pPr>
+    </w:p>
+    <w:p>
+      <w:pPr>
+        <w:rPr>
+          <w:lang w:val="fr-FR"/>
+        </w:rPr>
+      </w:pPr>
+      <w:r>
+        <w:rPr>
+          <w:lang w:val="fr-FR"/>
+        </w:rPr>
+        <w:t>Cela à pour effet de mettre le Workspace ID dans le presse papier.</w:t>
       </w:r>
     </w:p>
     <w:p>
@@ -1637,7 +1954,7 @@
         </w:rPr>
         <w:t xml:space="preserve">Taper : </w:t>
       </w:r>
-      <w:hyperlink r:id="rId8" w:history="1">
+      <w:hyperlink r:id="rId12" w:history="1">
         <w:r>
           <w:rPr>
             <w:rStyle w:val="Hyperlink"/>
@@ -1652,26 +1969,465 @@
         </w:rPr>
         <w:t xml:space="preserve"> pour revenir au dashboard de Toolchain</w:t>
       </w:r>
-    </w:p>
-    <w:p>
-      <w:pPr>
-        <w:rPr>
-          <w:rFonts w:eastAsia="Times New Roman" w:cs="Times New Roman"/>
-        </w:rPr>
-      </w:pPr>
-    </w:p>
-    <w:p>
-      <w:pPr>
-        <w:rPr>
-          <w:rFonts w:eastAsia="Times New Roman" w:cs="Times New Roman"/>
-        </w:rPr>
-      </w:pPr>
-      <w:r>
-        <w:rPr>
-          <w:rFonts w:eastAsia="Times New Roman" w:cs="Times New Roman"/>
-        </w:rPr>
-        <w:t xml:space="preserve">Configure the DEPLOY step of the bot (dev) and bot (prod) pipelines and set the value of the CONVERSATION_WORKSPACE environment property to the workspace ID. Then save the change </w:t>
-      </w:r>
+      <w:r>
+        <w:rPr>
+          <w:lang w:val="fr-FR"/>
+        </w:rPr>
+        <w:t xml:space="preserve">. </w:t>
+      </w:r>
+    </w:p>
+    <w:p>
+      <w:pPr>
+        <w:rPr>
+          <w:lang w:val="fr-FR"/>
+        </w:rPr>
+      </w:pPr>
+    </w:p>
+    <w:p>
+      <w:pPr>
+        <w:rPr>
+          <w:lang w:val="fr-FR"/>
+        </w:rPr>
+      </w:pPr>
+      <w:r>
+        <w:rPr>
+          <w:noProof/>
+        </w:rPr>
+        <w:drawing>
+          <wp:inline distT="0" distB="0" distL="0" distR="0" wp14:anchorId="434F8334" wp14:editId="091D3287">
+            <wp:extent cx="4229100" cy="1365509"/>
+            <wp:effectExtent l="0" t="0" r="0" b="6350"/>
+            <wp:docPr id="8" name="Picture 8"/>
+            <wp:cNvGraphicFramePr>
+              <a:graphicFrameLocks xmlns:a="http://schemas.openxmlformats.org/drawingml/2006/main" noChangeAspect="1"/>
+            </wp:cNvGraphicFramePr>
+            <a:graphic xmlns:a="http://schemas.openxmlformats.org/drawingml/2006/main">
+              <a:graphicData uri="http://schemas.openxmlformats.org/drawingml/2006/picture">
+                <pic:pic xmlns:pic="http://schemas.openxmlformats.org/drawingml/2006/picture">
+                  <pic:nvPicPr>
+                    <pic:cNvPr id="0" name="Picture 8"/>
+                    <pic:cNvPicPr>
+                      <a:picLocks noChangeAspect="1" noChangeArrowheads="1"/>
+                    </pic:cNvPicPr>
+                  </pic:nvPicPr>
+                  <pic:blipFill>
+                    <a:blip r:embed="rId13">
+                      <a:extLst>
+                        <a:ext uri="{28A0092B-C50C-407E-A947-70E740481C1C}">
+                          <a14:useLocalDpi xmlns:a14="http://schemas.microsoft.com/office/drawing/2010/main" val="0"/>
+                        </a:ext>
+                      </a:extLst>
+                    </a:blip>
+                    <a:srcRect/>
+                    <a:stretch>
+                      <a:fillRect/>
+                    </a:stretch>
+                  </pic:blipFill>
+                  <pic:spPr bwMode="auto">
+                    <a:xfrm>
+                      <a:off x="0" y="0"/>
+                      <a:ext cx="4229280" cy="1365567"/>
+                    </a:xfrm>
+                    <a:prstGeom prst="rect">
+                      <a:avLst/>
+                    </a:prstGeom>
+                    <a:noFill/>
+                    <a:ln>
+                      <a:noFill/>
+                    </a:ln>
+                  </pic:spPr>
+                </pic:pic>
+              </a:graphicData>
+            </a:graphic>
+          </wp:inline>
+        </w:drawing>
+      </w:r>
+    </w:p>
+    <w:p>
+      <w:pPr>
+        <w:rPr>
+          <w:lang w:val="fr-FR"/>
+        </w:rPr>
+      </w:pPr>
+      <w:r>
+        <w:rPr>
+          <w:lang w:val="fr-FR"/>
+        </w:rPr>
+        <w:t>P</w:t>
+      </w:r>
+      <w:r>
+        <w:rPr>
+          <w:lang w:val="fr-FR"/>
+        </w:rPr>
+        <w:t>uis cliquer sur votre Toolchain, puis cliquer sur le Delivery Pipeline « bot (master) »</w:t>
+      </w:r>
+    </w:p>
+    <w:p>
+      <w:pPr>
+        <w:rPr>
+          <w:rFonts w:eastAsia="Times New Roman" w:cs="Times New Roman"/>
+        </w:rPr>
+      </w:pPr>
+    </w:p>
+    <w:p>
+      <w:pPr>
+        <w:rPr>
+          <w:rFonts w:eastAsia="Times New Roman" w:cs="Times New Roman"/>
+        </w:rPr>
+      </w:pPr>
+      <w:r>
+        <w:rPr>
+          <w:rFonts w:eastAsia="Times New Roman" w:cs="Times New Roman"/>
+          <w:noProof/>
+        </w:rPr>
+        <w:drawing>
+          <wp:inline distT="0" distB="0" distL="0" distR="0" wp14:anchorId="21C3DC2E" wp14:editId="31F60992">
+            <wp:extent cx="1485900" cy="1595967"/>
+            <wp:effectExtent l="0" t="0" r="0" b="4445"/>
+            <wp:docPr id="6" name="Picture 6"/>
+            <wp:cNvGraphicFramePr>
+              <a:graphicFrameLocks xmlns:a="http://schemas.openxmlformats.org/drawingml/2006/main" noChangeAspect="1"/>
+            </wp:cNvGraphicFramePr>
+            <a:graphic xmlns:a="http://schemas.openxmlformats.org/drawingml/2006/main">
+              <a:graphicData uri="http://schemas.openxmlformats.org/drawingml/2006/picture">
+                <pic:pic xmlns:pic="http://schemas.openxmlformats.org/drawingml/2006/picture">
+                  <pic:nvPicPr>
+                    <pic:cNvPr id="0" name="Picture 6"/>
+                    <pic:cNvPicPr>
+                      <a:picLocks noChangeAspect="1" noChangeArrowheads="1"/>
+                    </pic:cNvPicPr>
+                  </pic:nvPicPr>
+                  <pic:blipFill>
+                    <a:blip r:embed="rId14">
+                      <a:extLst>
+                        <a:ext uri="{28A0092B-C50C-407E-A947-70E740481C1C}">
+                          <a14:useLocalDpi xmlns:a14="http://schemas.microsoft.com/office/drawing/2010/main" val="0"/>
+                        </a:ext>
+                      </a:extLst>
+                    </a:blip>
+                    <a:srcRect/>
+                    <a:stretch>
+                      <a:fillRect/>
+                    </a:stretch>
+                  </pic:blipFill>
+                  <pic:spPr bwMode="auto">
+                    <a:xfrm>
+                      <a:off x="0" y="0"/>
+                      <a:ext cx="1486204" cy="1596293"/>
+                    </a:xfrm>
+                    <a:prstGeom prst="rect">
+                      <a:avLst/>
+                    </a:prstGeom>
+                    <a:noFill/>
+                    <a:ln>
+                      <a:noFill/>
+                    </a:ln>
+                  </pic:spPr>
+                </pic:pic>
+              </a:graphicData>
+            </a:graphic>
+          </wp:inline>
+        </w:drawing>
+      </w:r>
+      <w:r>
+        <w:rPr>
+          <w:rFonts w:eastAsia="Times New Roman" w:cs="Times New Roman"/>
+        </w:rPr>
+        <w:t xml:space="preserve">   </w:t>
+      </w:r>
+    </w:p>
+    <w:p>
+      <w:pPr>
+        <w:rPr>
+          <w:rFonts w:eastAsia="Times New Roman" w:cs="Times New Roman"/>
+        </w:rPr>
+      </w:pPr>
+      <w:r>
+        <w:rPr>
+          <w:rFonts w:eastAsia="Times New Roman" w:cs="Times New Roman"/>
+        </w:rPr>
+        <w:t>Puis cliquer sur l’icone d’</w:t>
+      </w:r>
+      <w:r>
+        <w:rPr>
+          <w:rFonts w:eastAsia="Times New Roman" w:cs="Times New Roman"/>
+        </w:rPr>
+        <w:t>engrenage du step DEPLOY et sélectionner Configure Stage.</w:t>
+      </w:r>
+    </w:p>
+    <w:p>
+      <w:pPr>
+        <w:rPr>
+          <w:rFonts w:eastAsia="Times New Roman" w:cs="Times New Roman"/>
+        </w:rPr>
+      </w:pPr>
+      <w:r>
+        <w:rPr>
+          <w:rFonts w:eastAsia="Times New Roman" w:cs="Times New Roman"/>
+          <w:noProof/>
+        </w:rPr>
+        <w:drawing>
+          <wp:inline distT="0" distB="0" distL="0" distR="0" wp14:anchorId="5A49A9F2" wp14:editId="24514573">
+            <wp:extent cx="3543300" cy="1728013"/>
+            <wp:effectExtent l="0" t="0" r="0" b="0"/>
+            <wp:docPr id="9" name="Picture 9"/>
+            <wp:cNvGraphicFramePr>
+              <a:graphicFrameLocks xmlns:a="http://schemas.openxmlformats.org/drawingml/2006/main" noChangeAspect="1"/>
+            </wp:cNvGraphicFramePr>
+            <a:graphic xmlns:a="http://schemas.openxmlformats.org/drawingml/2006/main">
+              <a:graphicData uri="http://schemas.openxmlformats.org/drawingml/2006/picture">
+                <pic:pic xmlns:pic="http://schemas.openxmlformats.org/drawingml/2006/picture">
+                  <pic:nvPicPr>
+                    <pic:cNvPr id="0" name="Picture 9"/>
+                    <pic:cNvPicPr>
+                      <a:picLocks noChangeAspect="1" noChangeArrowheads="1"/>
+                    </pic:cNvPicPr>
+                  </pic:nvPicPr>
+                  <pic:blipFill>
+                    <a:blip r:embed="rId15">
+                      <a:extLst>
+                        <a:ext uri="{28A0092B-C50C-407E-A947-70E740481C1C}">
+                          <a14:useLocalDpi xmlns:a14="http://schemas.microsoft.com/office/drawing/2010/main" val="0"/>
+                        </a:ext>
+                      </a:extLst>
+                    </a:blip>
+                    <a:srcRect/>
+                    <a:stretch>
+                      <a:fillRect/>
+                    </a:stretch>
+                  </pic:blipFill>
+                  <pic:spPr bwMode="auto">
+                    <a:xfrm>
+                      <a:off x="0" y="0"/>
+                      <a:ext cx="3543970" cy="1728340"/>
+                    </a:xfrm>
+                    <a:prstGeom prst="rect">
+                      <a:avLst/>
+                    </a:prstGeom>
+                    <a:noFill/>
+                    <a:ln>
+                      <a:noFill/>
+                    </a:ln>
+                  </pic:spPr>
+                </pic:pic>
+              </a:graphicData>
+            </a:graphic>
+          </wp:inline>
+        </w:drawing>
+      </w:r>
+    </w:p>
+    <w:p>
+      <w:pPr>
+        <w:rPr>
+          <w:rFonts w:eastAsia="Times New Roman" w:cs="Times New Roman"/>
+        </w:rPr>
+      </w:pPr>
+    </w:p>
+    <w:p>
+      <w:pPr>
+        <w:rPr>
+          <w:rFonts w:eastAsia="Times New Roman" w:cs="Times New Roman"/>
+        </w:rPr>
+      </w:pPr>
+      <w:r>
+        <w:rPr>
+          <w:rFonts w:eastAsia="Times New Roman" w:cs="Times New Roman"/>
+        </w:rPr>
+        <w:t>Dans l’onglet Environment, ajouter la Text Property CONVERSATION_WORKSPACE avec comme valeur la valeur contenu dans le presse papier.</w:t>
+      </w:r>
+    </w:p>
+    <w:p>
+      <w:pPr>
+        <w:rPr>
+          <w:rFonts w:eastAsia="Times New Roman" w:cs="Times New Roman"/>
+        </w:rPr>
+      </w:pPr>
+      <w:r>
+        <w:rPr>
+          <w:rFonts w:eastAsia="Times New Roman" w:cs="Times New Roman"/>
+          <w:noProof/>
+        </w:rPr>
+        <w:drawing>
+          <wp:inline distT="0" distB="0" distL="0" distR="0" wp14:anchorId="79FFA897" wp14:editId="039EE366">
+            <wp:extent cx="5418179" cy="4303395"/>
+            <wp:effectExtent l="0" t="0" r="0" b="0"/>
+            <wp:docPr id="11" name="Picture 11"/>
+            <wp:cNvGraphicFramePr>
+              <a:graphicFrameLocks xmlns:a="http://schemas.openxmlformats.org/drawingml/2006/main" noChangeAspect="1"/>
+            </wp:cNvGraphicFramePr>
+            <a:graphic xmlns:a="http://schemas.openxmlformats.org/drawingml/2006/main">
+              <a:graphicData uri="http://schemas.openxmlformats.org/drawingml/2006/picture">
+                <pic:pic xmlns:pic="http://schemas.openxmlformats.org/drawingml/2006/picture">
+                  <pic:nvPicPr>
+                    <pic:cNvPr id="0" name="Picture 11"/>
+                    <pic:cNvPicPr>
+                      <a:picLocks noChangeAspect="1" noChangeArrowheads="1"/>
+                    </pic:cNvPicPr>
+                  </pic:nvPicPr>
+                  <pic:blipFill>
+                    <a:blip r:embed="rId16">
+                      <a:extLst>
+                        <a:ext uri="{28A0092B-C50C-407E-A947-70E740481C1C}">
+                          <a14:useLocalDpi xmlns:a14="http://schemas.microsoft.com/office/drawing/2010/main" val="0"/>
+                        </a:ext>
+                      </a:extLst>
+                    </a:blip>
+                    <a:srcRect/>
+                    <a:stretch>
+                      <a:fillRect/>
+                    </a:stretch>
+                  </pic:blipFill>
+                  <pic:spPr bwMode="auto">
+                    <a:xfrm>
+                      <a:off x="0" y="0"/>
+                      <a:ext cx="5418755" cy="4303852"/>
+                    </a:xfrm>
+                    <a:prstGeom prst="rect">
+                      <a:avLst/>
+                    </a:prstGeom>
+                    <a:noFill/>
+                    <a:ln>
+                      <a:noFill/>
+                    </a:ln>
+                  </pic:spPr>
+                </pic:pic>
+              </a:graphicData>
+            </a:graphic>
+          </wp:inline>
+        </w:drawing>
+      </w:r>
+    </w:p>
+    <w:p>
+      <w:pPr>
+        <w:rPr>
+          <w:rFonts w:eastAsia="Times New Roman" w:cs="Times New Roman"/>
+        </w:rPr>
+      </w:pPr>
+      <w:r>
+        <w:rPr>
+          <w:rFonts w:eastAsia="Times New Roman" w:cs="Times New Roman"/>
+        </w:rPr>
+        <w:t>Terminer en cliquant sur le bouton SAVE</w:t>
+      </w:r>
+    </w:p>
+    <w:p>
+      <w:pPr>
+        <w:rPr>
+          <w:rFonts w:eastAsia="Times New Roman" w:cs="Times New Roman"/>
+        </w:rPr>
+      </w:pPr>
+    </w:p>
+    <w:p>
+      <w:pPr>
+        <w:rPr>
+          <w:rFonts w:eastAsia="Times New Roman" w:cs="Times New Roman"/>
+        </w:rPr>
+      </w:pPr>
+      <w:r>
+        <w:rPr>
+          <w:rFonts w:eastAsia="Times New Roman" w:cs="Times New Roman"/>
+        </w:rPr>
+        <w:t>Dans l’écran précédent, lancer manuellement un redeploiement de l’application pour prendre en compte cette nouvelle variable.</w:t>
+      </w:r>
+      <w:r>
+        <w:rPr>
+          <w:rFonts w:eastAsia="Times New Roman" w:cs="Times New Roman"/>
+        </w:rPr>
+        <w:t xml:space="preserve"> (icone de triangle</w:t>
+      </w:r>
+      <w:r>
+        <w:rPr>
+          <w:rFonts w:eastAsia="Times New Roman" w:cs="Times New Roman"/>
+        </w:rPr>
+        <w:t xml:space="preserve"> noir</w:t>
+      </w:r>
+      <w:r>
+        <w:rPr>
+          <w:rFonts w:eastAsia="Times New Roman" w:cs="Times New Roman"/>
+        </w:rPr>
+        <w:t>)</w:t>
+      </w:r>
+    </w:p>
+    <w:p>
+      <w:pPr>
+        <w:rPr>
+          <w:rFonts w:eastAsia="Times New Roman" w:cs="Times New Roman"/>
+        </w:rPr>
+      </w:pPr>
+      <w:r>
+        <w:rPr>
+          <w:rFonts w:eastAsia="Times New Roman" w:cs="Times New Roman"/>
+          <w:noProof/>
+        </w:rPr>
+        <w:drawing>
+          <wp:inline distT="0" distB="0" distL="0" distR="0" wp14:anchorId="42E72779" wp14:editId="1FE7061D">
+            <wp:extent cx="4457700" cy="1360467"/>
+            <wp:effectExtent l="0" t="0" r="0" b="11430"/>
+            <wp:docPr id="10" name="Picture 10"/>
+            <wp:cNvGraphicFramePr>
+              <a:graphicFrameLocks xmlns:a="http://schemas.openxmlformats.org/drawingml/2006/main" noChangeAspect="1"/>
+            </wp:cNvGraphicFramePr>
+            <a:graphic xmlns:a="http://schemas.openxmlformats.org/drawingml/2006/main">
+              <a:graphicData uri="http://schemas.openxmlformats.org/drawingml/2006/picture">
+                <pic:pic xmlns:pic="http://schemas.openxmlformats.org/drawingml/2006/picture">
+                  <pic:nvPicPr>
+                    <pic:cNvPr id="0" name="Picture 10"/>
+                    <pic:cNvPicPr>
+                      <a:picLocks noChangeAspect="1" noChangeArrowheads="1"/>
+                    </pic:cNvPicPr>
+                  </pic:nvPicPr>
+                  <pic:blipFill>
+                    <a:blip r:embed="rId17">
+                      <a:extLst>
+                        <a:ext uri="{28A0092B-C50C-407E-A947-70E740481C1C}">
+                          <a14:useLocalDpi xmlns:a14="http://schemas.microsoft.com/office/drawing/2010/main" val="0"/>
+                        </a:ext>
+                      </a:extLst>
+                    </a:blip>
+                    <a:srcRect/>
+                    <a:stretch>
+                      <a:fillRect/>
+                    </a:stretch>
+                  </pic:blipFill>
+                  <pic:spPr bwMode="auto">
+                    <a:xfrm>
+                      <a:off x="0" y="0"/>
+                      <a:ext cx="4457841" cy="1360510"/>
+                    </a:xfrm>
+                    <a:prstGeom prst="rect">
+                      <a:avLst/>
+                    </a:prstGeom>
+                    <a:noFill/>
+                    <a:ln>
+                      <a:noFill/>
+                    </a:ln>
+                  </pic:spPr>
+                </pic:pic>
+              </a:graphicData>
+            </a:graphic>
+          </wp:inline>
+        </w:drawing>
+      </w:r>
+    </w:p>
+    <w:p>
+      <w:pPr>
+        <w:rPr>
+          <w:rFonts w:eastAsia="Times New Roman" w:cs="Times New Roman"/>
+        </w:rPr>
+      </w:pPr>
+      <w:r>
+        <w:rPr>
+          <w:rFonts w:eastAsia="Times New Roman" w:cs="Times New Roman"/>
+        </w:rPr>
+        <w:t>Attendre 2-3 minutes, le temps que le Blue/Green redeploy se fasse. (permet de conserver en ligne la version précédente, jusqu’à la mise à disposition de la nouvelle version de l’application). =&gt; ZERO DOWNTIME.</w:t>
+      </w:r>
+    </w:p>
+    <w:p>
+      <w:pPr>
+        <w:rPr>
+          <w:rFonts w:eastAsia="Times New Roman" w:cs="Times New Roman"/>
+        </w:rPr>
+      </w:pPr>
     </w:p>
     <w:p>
       <w:pPr>
@@ -1692,7 +2448,7 @@
           <w:b/>
           <w:color w:val="FF0000"/>
         </w:rPr>
-        <w:t>and re-run the DEPLOY step.</w:t>
+        <w:t xml:space="preserve">repasser dans Conversation pour </w:t>
       </w:r>
       <w:r>
         <w:rPr>
@@ -1700,170 +2456,6 @@
           <w:b/>
           <w:color w:val="FF0000"/>
         </w:rPr>
-        <w:t xml:space="preserve"> (MANDATORY)</w:t>
-      </w:r>
-    </w:p>
-    <w:p>
-      <w:pPr>
-        <w:pStyle w:val="ListParagraph"/>
-        <w:numPr>
-          <w:ilvl w:val="0"/>
-          <w:numId w:val="2"/>
-        </w:numPr>
-        <w:rPr>
-          <w:rFonts w:eastAsia="Times New Roman" w:cs="Times New Roman"/>
-          <w:b/>
-          <w:color w:val="FF0000"/>
-        </w:rPr>
-      </w:pPr>
-      <w:r>
-        <w:rPr>
-          <w:rFonts w:eastAsia="Times New Roman" w:cs="Times New Roman"/>
-          <w:b/>
-          <w:color w:val="FF0000"/>
-        </w:rPr>
-        <w:t xml:space="preserve">Expliquer Blue/Green Deployment </w:t>
-      </w:r>
-      <w:r>
-        <w:rPr>
-          <w:rFonts w:eastAsia="Times New Roman" w:cs="Times New Roman"/>
-          <w:b/>
-          <w:color w:val="FF0000"/>
-        </w:rPr>
-        <w:t>en montrant la liste des App</w:t>
-      </w:r>
-      <w:r>
-        <w:rPr>
-          <w:rFonts w:eastAsia="Times New Roman" w:cs="Times New Roman"/>
-          <w:b/>
-          <w:color w:val="FF0000"/>
-        </w:rPr>
-        <w:t xml:space="preserve"> (Cliquer sur un Blue/Green Deploy pour en montrer le détail) – DUREE 2 min 30 s</w:t>
-      </w:r>
-    </w:p>
-    <w:p>
-      <w:pPr>
-        <w:pStyle w:val="HTMLPreformatted"/>
-        <w:pBdr>
-          <w:left w:val="single" w:sz="6" w:space="0" w:color="DFE3E6"/>
-          <w:bottom w:val="single" w:sz="6" w:space="7" w:color="DFE3E6"/>
-          <w:right w:val="single" w:sz="6" w:space="7" w:color="DFE3E6"/>
-        </w:pBdr>
-        <w:shd w:val="clear" w:color="auto" w:fill="FFFFFF"/>
-        <w:wordWrap w:val="0"/>
-        <w:textAlignment w:val="baseline"/>
-        <w:rPr>
-          <w:rFonts w:eastAsia="Times New Roman" w:cs="Times New Roman"/>
-          <w:b/>
-          <w:color w:val="FF0000"/>
-        </w:rPr>
-      </w:pPr>
-      <w:r>
-        <w:rPr>
-          <w:rFonts w:eastAsia="Times New Roman" w:cs="Times New Roman"/>
-          <w:b/>
-          <w:color w:val="FF0000"/>
-        </w:rPr>
-        <w:t xml:space="preserve">=&gt; Vérifier dans la Log que </w:t>
-      </w:r>
-    </w:p>
-    <w:p>
-      <w:pPr>
-        <w:pStyle w:val="HTMLPreformatted"/>
-        <w:pBdr>
-          <w:left w:val="single" w:sz="6" w:space="0" w:color="DFE3E6"/>
-          <w:bottom w:val="single" w:sz="6" w:space="7" w:color="DFE3E6"/>
-          <w:right w:val="single" w:sz="6" w:space="7" w:color="DFE3E6"/>
-        </w:pBdr>
-        <w:shd w:val="clear" w:color="auto" w:fill="FFFFFF"/>
-        <w:wordWrap w:val="0"/>
-        <w:textAlignment w:val="baseline"/>
-        <w:rPr>
-          <w:rFonts w:ascii="Monaco" w:hAnsi="Monaco"/>
-          <w:color w:val="5A6872"/>
-          <w:sz w:val="18"/>
-          <w:szCs w:val="18"/>
-        </w:rPr>
-      </w:pPr>
-      <w:r>
-        <w:rPr>
-          <w:rFonts w:ascii="Monaco" w:hAnsi="Monaco"/>
-          <w:color w:val="5A6872"/>
-          <w:sz w:val="18"/>
-          <w:szCs w:val="18"/>
-        </w:rPr>
-        <w:t>'</w:t>
-      </w:r>
-      <w:r>
-        <w:rPr>
-          <w:rFonts w:ascii="Monaco" w:hAnsi="Monaco"/>
-          <w:b/>
-          <w:bCs/>
-          <w:color w:val="00AAAA"/>
-          <w:sz w:val="18"/>
-          <w:szCs w:val="18"/>
-          <w:bdr w:val="none" w:sz="0" w:space="0" w:color="auto" w:frame="1"/>
-        </w:rPr>
-        <w:t>CONVERSATION_WORKSPACE</w:t>
-      </w:r>
-      <w:r>
-        <w:rPr>
-          <w:rFonts w:ascii="Monaco" w:hAnsi="Monaco"/>
-          <w:color w:val="5A6872"/>
-          <w:sz w:val="18"/>
-          <w:szCs w:val="18"/>
-        </w:rPr>
-        <w:t>' to '</w:t>
-      </w:r>
-      <w:r>
-        <w:rPr>
-          <w:rFonts w:ascii="Monaco" w:hAnsi="Monaco"/>
-          <w:b/>
-          <w:bCs/>
-          <w:color w:val="00AAAA"/>
-          <w:sz w:val="18"/>
-          <w:szCs w:val="18"/>
-          <w:bdr w:val="none" w:sz="0" w:space="0" w:color="auto" w:frame="1"/>
-        </w:rPr>
-        <w:t>0492b402-8f1d-4caf-aa99-13be9ba41daf</w:t>
-      </w:r>
-      <w:r>
-        <w:rPr>
-          <w:rFonts w:ascii="Monaco" w:hAnsi="Monaco"/>
-          <w:color w:val="5A6872"/>
-          <w:sz w:val="18"/>
-          <w:szCs w:val="18"/>
-        </w:rPr>
-        <w:t>'</w:t>
-      </w:r>
-    </w:p>
-    <w:p>
-      <w:pPr>
-        <w:pStyle w:val="ListParagraph"/>
-        <w:numPr>
-          <w:ilvl w:val="0"/>
-          <w:numId w:val="2"/>
-        </w:numPr>
-        <w:rPr>
-          <w:rFonts w:eastAsia="Times New Roman" w:cs="Times New Roman"/>
-          <w:b/>
-          <w:color w:val="FF0000"/>
-        </w:rPr>
-      </w:pPr>
-      <w:r>
-        <w:rPr>
-          <w:rFonts w:eastAsia="Times New Roman" w:cs="Times New Roman"/>
-          <w:b/>
-          <w:color w:val="FF0000"/>
-        </w:rPr>
-        <w:t xml:space="preserve">repasser dans Conversation pour </w:t>
-      </w:r>
-      <w:r>
-        <w:rPr>
-          <w:rFonts w:eastAsia="Times New Roman" w:cs="Times New Roman"/>
-          <w:b/>
-          <w:color w:val="FF0000"/>
-        </w:rPr>
         <w:t xml:space="preserve">montrer un peu le modèle en expliquant </w:t>
       </w:r>
     </w:p>
@@ -1896,7 +2488,7 @@
           <w:b/>
         </w:rPr>
       </w:pPr>
-      <w:hyperlink r:id="rId9" w:history="1">
+      <w:hyperlink r:id="rId18" w:history="1">
         <w:r>
           <w:rPr>
             <w:rStyle w:val="Hyperlink"/>
@@ -1975,6 +2567,331 @@
           <w:rFonts w:eastAsia="Times New Roman" w:cs="Times New Roman"/>
           <w:b/>
         </w:rPr>
+        <w:t>Lancer l’application suffixé en webui. :</w:t>
+      </w:r>
+    </w:p>
+    <w:p>
+      <w:pPr>
+        <w:rPr>
+          <w:rFonts w:eastAsia="Times New Roman" w:cs="Times New Roman"/>
+          <w:b/>
+        </w:rPr>
+      </w:pPr>
+      <w:r>
+        <w:rPr>
+          <w:rFonts w:eastAsia="Times New Roman" w:cs="Times New Roman"/>
+          <w:b/>
+          <w:noProof/>
+        </w:rPr>
+        <w:drawing>
+          <wp:inline distT="0" distB="0" distL="0" distR="0" wp14:anchorId="30244E7D" wp14:editId="7351151F">
+            <wp:extent cx="4572000" cy="2231136"/>
+            <wp:effectExtent l="0" t="0" r="0" b="4445"/>
+            <wp:docPr id="12" name="Picture 12"/>
+            <wp:cNvGraphicFramePr>
+              <a:graphicFrameLocks xmlns:a="http://schemas.openxmlformats.org/drawingml/2006/main" noChangeAspect="1"/>
+            </wp:cNvGraphicFramePr>
+            <a:graphic xmlns:a="http://schemas.openxmlformats.org/drawingml/2006/main">
+              <a:graphicData uri="http://schemas.openxmlformats.org/drawingml/2006/picture">
+                <pic:pic xmlns:pic="http://schemas.openxmlformats.org/drawingml/2006/picture">
+                  <pic:nvPicPr>
+                    <pic:cNvPr id="0" name="Picture 12"/>
+                    <pic:cNvPicPr>
+                      <a:picLocks noChangeAspect="1" noChangeArrowheads="1"/>
+                    </pic:cNvPicPr>
+                  </pic:nvPicPr>
+                  <pic:blipFill>
+                    <a:blip r:embed="rId19">
+                      <a:extLst>
+                        <a:ext uri="{28A0092B-C50C-407E-A947-70E740481C1C}">
+                          <a14:useLocalDpi xmlns:a14="http://schemas.microsoft.com/office/drawing/2010/main" val="0"/>
+                        </a:ext>
+                      </a:extLst>
+                    </a:blip>
+                    <a:srcRect/>
+                    <a:stretch>
+                      <a:fillRect/>
+                    </a:stretch>
+                  </pic:blipFill>
+                  <pic:spPr bwMode="auto">
+                    <a:xfrm>
+                      <a:off x="0" y="0"/>
+                      <a:ext cx="4572347" cy="2231305"/>
+                    </a:xfrm>
+                    <a:prstGeom prst="rect">
+                      <a:avLst/>
+                    </a:prstGeom>
+                    <a:noFill/>
+                    <a:ln>
+                      <a:noFill/>
+                    </a:ln>
+                  </pic:spPr>
+                </pic:pic>
+              </a:graphicData>
+            </a:graphic>
+          </wp:inline>
+        </w:drawing>
+      </w:r>
+    </w:p>
+    <w:p>
+      <w:pPr>
+        <w:rPr>
+          <w:rFonts w:eastAsia="Times New Roman" w:cs="Times New Roman"/>
+          <w:b/>
+        </w:rPr>
+      </w:pPr>
+    </w:p>
+    <w:p>
+      <w:pPr>
+        <w:rPr>
+          <w:rFonts w:eastAsia="Times New Roman" w:cs="Times New Roman"/>
+          <w:b/>
+        </w:rPr>
+      </w:pPr>
+      <w:r>
+        <w:rPr>
+          <w:rFonts w:eastAsia="Times New Roman" w:cs="Times New Roman"/>
+          <w:b/>
+        </w:rPr>
+        <w:t xml:space="preserve">Vous devez arriver sur </w:t>
+      </w:r>
+      <w:r>
+        <w:rPr>
+          <w:rFonts w:eastAsia="Times New Roman" w:cs="Times New Roman"/>
+          <w:b/>
+        </w:rPr>
+        <w:t xml:space="preserve"> la page d’accueil de CloudCo.</w:t>
+      </w:r>
+    </w:p>
+    <w:p>
+      <w:pPr>
+        <w:rPr>
+          <w:rFonts w:eastAsia="Times New Roman" w:cs="Times New Roman"/>
+          <w:b/>
+        </w:rPr>
+      </w:pPr>
+      <w:r>
+        <w:rPr>
+          <w:rFonts w:eastAsia="Times New Roman" w:cs="Times New Roman"/>
+          <w:b/>
+        </w:rPr>
+        <w:t>Cliquer sur Log In et cliquer sur Create new account pour vous créer un accès. (self service).</w:t>
+      </w:r>
+    </w:p>
+    <w:p>
+      <w:pPr>
+        <w:rPr>
+          <w:rFonts w:eastAsia="Times New Roman" w:cs="Times New Roman"/>
+          <w:b/>
+        </w:rPr>
+      </w:pPr>
+    </w:p>
+    <w:p>
+      <w:pPr>
+        <w:rPr>
+          <w:rFonts w:eastAsia="Times New Roman" w:cs="Times New Roman"/>
+          <w:b/>
+        </w:rPr>
+      </w:pPr>
+      <w:r>
+        <w:rPr>
+          <w:rFonts w:eastAsia="Times New Roman" w:cs="Times New Roman"/>
+          <w:b/>
+          <w:noProof/>
+        </w:rPr>
+        <w:drawing>
+          <wp:inline distT="0" distB="0" distL="0" distR="0" wp14:anchorId="693C0E12" wp14:editId="4D3F6241">
+            <wp:extent cx="4460259" cy="2835910"/>
+            <wp:effectExtent l="0" t="0" r="10160" b="8890"/>
+            <wp:docPr id="13" name="Picture 13"/>
+            <wp:cNvGraphicFramePr>
+              <a:graphicFrameLocks xmlns:a="http://schemas.openxmlformats.org/drawingml/2006/main" noChangeAspect="1"/>
+            </wp:cNvGraphicFramePr>
+            <a:graphic xmlns:a="http://schemas.openxmlformats.org/drawingml/2006/main">
+              <a:graphicData uri="http://schemas.openxmlformats.org/drawingml/2006/picture">
+                <pic:pic xmlns:pic="http://schemas.openxmlformats.org/drawingml/2006/picture">
+                  <pic:nvPicPr>
+                    <pic:cNvPr id="0" name="Picture 13"/>
+                    <pic:cNvPicPr>
+                      <a:picLocks noChangeAspect="1" noChangeArrowheads="1"/>
+                    </pic:cNvPicPr>
+                  </pic:nvPicPr>
+                  <pic:blipFill>
+                    <a:blip r:embed="rId20">
+                      <a:extLst>
+                        <a:ext uri="{28A0092B-C50C-407E-A947-70E740481C1C}">
+                          <a14:useLocalDpi xmlns:a14="http://schemas.microsoft.com/office/drawing/2010/main" val="0"/>
+                        </a:ext>
+                      </a:extLst>
+                    </a:blip>
+                    <a:srcRect/>
+                    <a:stretch>
+                      <a:fillRect/>
+                    </a:stretch>
+                  </pic:blipFill>
+                  <pic:spPr bwMode="auto">
+                    <a:xfrm>
+                      <a:off x="0" y="0"/>
+                      <a:ext cx="4460796" cy="2836251"/>
+                    </a:xfrm>
+                    <a:prstGeom prst="rect">
+                      <a:avLst/>
+                    </a:prstGeom>
+                    <a:noFill/>
+                    <a:ln>
+                      <a:noFill/>
+                    </a:ln>
+                  </pic:spPr>
+                </pic:pic>
+              </a:graphicData>
+            </a:graphic>
+          </wp:inline>
+        </w:drawing>
+      </w:r>
+    </w:p>
+    <w:p>
+      <w:pPr>
+        <w:rPr>
+          <w:rFonts w:eastAsia="Times New Roman" w:cs="Times New Roman"/>
+          <w:b/>
+        </w:rPr>
+      </w:pPr>
+      <w:r>
+        <w:rPr>
+          <w:rFonts w:eastAsia="Times New Roman" w:cs="Times New Roman"/>
+          <w:b/>
+        </w:rPr>
+        <w:t>Une fois créé, vous pouvez enfin vous connecter sur votre compte fictif  chez CloudCo.</w:t>
+      </w:r>
+    </w:p>
+    <w:p>
+      <w:pPr>
+        <w:rPr>
+          <w:rFonts w:eastAsia="Times New Roman" w:cs="Times New Roman"/>
+          <w:b/>
+        </w:rPr>
+      </w:pPr>
+    </w:p>
+    <w:p>
+      <w:pPr>
+        <w:rPr>
+          <w:rFonts w:eastAsia="Times New Roman" w:cs="Times New Roman"/>
+          <w:b/>
+        </w:rPr>
+      </w:pPr>
+      <w:r>
+        <w:rPr>
+          <w:rFonts w:eastAsia="Times New Roman" w:cs="Times New Roman"/>
+          <w:b/>
+          <w:noProof/>
+        </w:rPr>
+        <w:drawing>
+          <wp:inline distT="0" distB="0" distL="0" distR="0" wp14:anchorId="611DD781" wp14:editId="66B5C125">
+            <wp:extent cx="4539483" cy="3805555"/>
+            <wp:effectExtent l="0" t="0" r="7620" b="4445"/>
+            <wp:docPr id="14" name="Picture 14"/>
+            <wp:cNvGraphicFramePr>
+              <a:graphicFrameLocks xmlns:a="http://schemas.openxmlformats.org/drawingml/2006/main" noChangeAspect="1"/>
+            </wp:cNvGraphicFramePr>
+            <a:graphic xmlns:a="http://schemas.openxmlformats.org/drawingml/2006/main">
+              <a:graphicData uri="http://schemas.openxmlformats.org/drawingml/2006/picture">
+                <pic:pic xmlns:pic="http://schemas.openxmlformats.org/drawingml/2006/picture">
+                  <pic:nvPicPr>
+                    <pic:cNvPr id="0" name="Picture 14"/>
+                    <pic:cNvPicPr>
+                      <a:picLocks noChangeAspect="1" noChangeArrowheads="1"/>
+                    </pic:cNvPicPr>
+                  </pic:nvPicPr>
+                  <pic:blipFill>
+                    <a:blip r:embed="rId21">
+                      <a:extLst>
+                        <a:ext uri="{28A0092B-C50C-407E-A947-70E740481C1C}">
+                          <a14:useLocalDpi xmlns:a14="http://schemas.microsoft.com/office/drawing/2010/main" val="0"/>
+                        </a:ext>
+                      </a:extLst>
+                    </a:blip>
+                    <a:srcRect/>
+                    <a:stretch>
+                      <a:fillRect/>
+                    </a:stretch>
+                  </pic:blipFill>
+                  <pic:spPr bwMode="auto">
+                    <a:xfrm>
+                      <a:off x="0" y="0"/>
+                      <a:ext cx="4539931" cy="3805930"/>
+                    </a:xfrm>
+                    <a:prstGeom prst="rect">
+                      <a:avLst/>
+                    </a:prstGeom>
+                    <a:noFill/>
+                    <a:ln>
+                      <a:noFill/>
+                    </a:ln>
+                  </pic:spPr>
+                </pic:pic>
+              </a:graphicData>
+            </a:graphic>
+          </wp:inline>
+        </w:drawing>
+      </w:r>
+    </w:p>
+    <w:p>
+      <w:pPr>
+        <w:rPr>
+          <w:rFonts w:eastAsia="Times New Roman" w:cs="Times New Roman"/>
+          <w:b/>
+        </w:rPr>
+      </w:pPr>
+    </w:p>
+    <w:p>
+      <w:pPr>
+        <w:rPr>
+          <w:rFonts w:eastAsia="Times New Roman" w:cs="Times New Roman"/>
+          <w:b/>
+        </w:rPr>
+      </w:pPr>
+      <w:r>
+        <w:rPr>
+          <w:rFonts w:eastAsia="Times New Roman" w:cs="Times New Roman"/>
+          <w:b/>
+        </w:rPr>
+        <w:t xml:space="preserve">Vous pouvez dialoguer avec </w:t>
+      </w:r>
+      <w:r>
+        <w:rPr>
+          <w:rFonts w:eastAsia="Times New Roman" w:cs="Times New Roman"/>
+          <w:b/>
+        </w:rPr>
+        <w:t xml:space="preserve"> le ChatBot</w:t>
+      </w:r>
+      <w:r>
+        <w:rPr>
+          <w:rFonts w:eastAsia="Times New Roman" w:cs="Times New Roman"/>
+          <w:b/>
+        </w:rPr>
+        <w:t>Ana avec la zone de texte en bas à droite.</w:t>
+      </w:r>
+    </w:p>
+    <w:p>
+      <w:pPr>
+        <w:rPr>
+          <w:rFonts w:eastAsia="Times New Roman" w:cs="Times New Roman"/>
+          <w:b/>
+        </w:rPr>
+      </w:pPr>
+    </w:p>
+    <w:p>
+      <w:pPr>
+        <w:rPr>
+          <w:rFonts w:eastAsia="Times New Roman" w:cs="Times New Roman"/>
+          <w:b/>
+        </w:rPr>
+      </w:pPr>
+      <w:r>
+        <w:rPr>
+          <w:rFonts w:eastAsia="Times New Roman" w:cs="Times New Roman"/>
+          <w:b/>
+        </w:rPr>
         <w:t>DEMO</w:t>
       </w:r>
       <w:r>
@@ -2059,6 +2976,12 @@
         <w:rPr>
           <w:lang w:val="fr-FR"/>
         </w:rPr>
+        <w:t xml:space="preserve"> e</w:t>
+      </w:r>
+      <w:r>
+        <w:rPr>
+          <w:lang w:val="fr-FR"/>
+        </w:rPr>
         <w:t xml:space="preserve"> et faire un Log In =&gt; Ana devrait dire bonjour.</w:t>
       </w:r>
     </w:p>
@@ -2091,7 +3014,13 @@
         <w:rPr>
           <w:lang w:val="fr-FR"/>
         </w:rPr>
-        <w:t>Lunettes. (Eyewear), puis suivre le script 1</w:t>
+        <w:t>Lunettes offrant 300 $ de remboursement annuel</w:t>
+      </w:r>
+      <w:r>
+        <w:rPr>
+          <w:lang w:val="fr-FR"/>
+        </w:rPr>
+        <w:t xml:space="preserve"> (Eyewear), puis suivre le script 1</w:t>
       </w:r>
     </w:p>
     <w:p>
@@ -2400,6 +3329,11 @@
       <w:r>
         <w:t>Ana: Happy to help!</w:t>
       </w:r>
+    </w:p>
+    <w:p>
+      <w:pPr>
+        <w:pStyle w:val="NoSpacing"/>
+      </w:pPr>
     </w:p>
     <w:p>
       <w:pPr>
@@ -2424,6 +3358,26 @@
         </w:rPr>
         <w:t>Que se passe-t-il si le Chatbot n’a pas été entrainé ?</w:t>
       </w:r>
+    </w:p>
+    <w:p>
+      <w:pPr>
+        <w:pStyle w:val="NoSpacing"/>
+      </w:pPr>
+      <w:r>
+        <w:t>=&gt; Logout</w:t>
+      </w:r>
+    </w:p>
+    <w:p>
+      <w:pPr>
+        <w:pStyle w:val="NoSpacing"/>
+        <w:rPr>
+          <w:rFonts w:ascii="Times" w:eastAsia="Times New Roman" w:hAnsi="Times" w:cs="Times New Roman"/>
+          <w:b/>
+          <w:bCs/>
+          <w:sz w:val="27"/>
+          <w:szCs w:val="27"/>
+        </w:rPr>
+      </w:pPr>
     </w:p>
     <w:p>
       <w:pPr>
@@ -2808,6 +3762,16 @@
         </w:rPr>
         <w:t>refaire le SCRIPT #2</w:t>
       </w:r>
+      <w:r>
+        <w:rPr>
+          <w:rFonts w:ascii="Times" w:hAnsi="Times" w:cs="Times New Roman"/>
+          <w:b/>
+          <w:color w:val="FF0000"/>
+          <w:sz w:val="22"/>
+          <w:szCs w:val="20"/>
+        </w:rPr>
+        <w:t xml:space="preserve"> après avoir fait un Logout.</w:t>
+      </w:r>
     </w:p>
     <w:p>
       <w:pPr>
@@ -2916,6 +3880,244 @@
       <w:pPr>
         <w:pStyle w:val="NoSpacing"/>
       </w:pPr>
+    </w:p>
+    <w:p>
+      <w:pPr>
+        <w:pStyle w:val="NoSpacing"/>
+      </w:pPr>
+      <w:r>
+        <w:t>Demo : ouvrir l’application suffixée avec “dashboard”</w:t>
+      </w:r>
+    </w:p>
+    <w:p>
+      <w:pPr>
+        <w:pStyle w:val="NoSpacing"/>
+      </w:pPr>
+      <w:r>
+        <w:rPr>
+          <w:rFonts w:eastAsia="Times New Roman" w:cs="Times New Roman"/>
+          <w:b/>
+          <w:noProof/>
+        </w:rPr>
+        <w:drawing>
+          <wp:inline distT="0" distB="0" distL="0" distR="0" wp14:anchorId="1F1EA402" wp14:editId="7586B219">
+            <wp:extent cx="4572000" cy="2231136"/>
+            <wp:effectExtent l="0" t="0" r="0" b="4445"/>
+            <wp:docPr id="15" name="Picture 15"/>
+            <wp:cNvGraphicFramePr>
+              <a:graphicFrameLocks xmlns:a="http://schemas.openxmlformats.org/drawingml/2006/main" noChangeAspect="1"/>
+            </wp:cNvGraphicFramePr>
+            <a:graphic xmlns:a="http://schemas.openxmlformats.org/drawingml/2006/main">
+              <a:graphicData uri="http://schemas.openxmlformats.org/drawingml/2006/picture">
+                <pic:pic xmlns:pic="http://schemas.openxmlformats.org/drawingml/2006/picture">
+                  <pic:nvPicPr>
+                    <pic:cNvPr id="0" name="Picture 12"/>
+                    <pic:cNvPicPr>
+                      <a:picLocks noChangeAspect="1" noChangeArrowheads="1"/>
+                    </pic:cNvPicPr>
+                  </pic:nvPicPr>
+                  <pic:blipFill>
+                    <a:blip r:embed="rId19">
+                      <a:extLst>
+                        <a:ext uri="{28A0092B-C50C-407E-A947-70E740481C1C}">
+                          <a14:useLocalDpi xmlns:a14="http://schemas.microsoft.com/office/drawing/2010/main" val="0"/>
+                        </a:ext>
+                      </a:extLst>
+                    </a:blip>
+                    <a:srcRect/>
+                    <a:stretch>
+                      <a:fillRect/>
+                    </a:stretch>
+                  </pic:blipFill>
+                  <pic:spPr bwMode="auto">
+                    <a:xfrm>
+                      <a:off x="0" y="0"/>
+                      <a:ext cx="4572347" cy="2231305"/>
+                    </a:xfrm>
+                    <a:prstGeom prst="rect">
+                      <a:avLst/>
+                    </a:prstGeom>
+                    <a:noFill/>
+                    <a:ln>
+                      <a:noFill/>
+                    </a:ln>
+                  </pic:spPr>
+                </pic:pic>
+              </a:graphicData>
+            </a:graphic>
+          </wp:inline>
+        </w:drawing>
+      </w:r>
+    </w:p>
+    <w:p>
+      <w:pPr>
+        <w:pStyle w:val="NoSpacing"/>
+      </w:pPr>
+      <w:r>
+        <w:t xml:space="preserve">Vous devez arriver sur </w:t>
+      </w:r>
+    </w:p>
+    <w:p>
+      <w:pPr>
+        <w:pStyle w:val="NoSpacing"/>
+      </w:pPr>
+    </w:p>
+    <w:p>
+      <w:pPr>
+        <w:pStyle w:val="NoSpacing"/>
+      </w:pPr>
+      <w:r>
+        <w:rPr>
+          <w:noProof/>
+        </w:rPr>
+        <w:drawing>
+          <wp:inline distT="0" distB="0" distL="0" distR="0" wp14:anchorId="5F7C2D9F" wp14:editId="4B0804D9">
+            <wp:extent cx="4229100" cy="2594463"/>
+            <wp:effectExtent l="0" t="0" r="0" b="0"/>
+            <wp:docPr id="16" name="Picture 15"/>
+            <wp:cNvGraphicFramePr>
+              <a:graphicFrameLocks xmlns:a="http://schemas.openxmlformats.org/drawingml/2006/main" noChangeAspect="1"/>
+            </wp:cNvGraphicFramePr>
+            <a:graphic xmlns:a="http://schemas.openxmlformats.org/drawingml/2006/main">
+              <a:graphicData uri="http://schemas.openxmlformats.org/drawingml/2006/picture">
+                <pic:pic xmlns:pic="http://schemas.openxmlformats.org/drawingml/2006/picture">
+                  <pic:nvPicPr>
+                    <pic:cNvPr id="0" name="Picture 15"/>
+                    <pic:cNvPicPr>
+                      <a:picLocks noChangeAspect="1" noChangeArrowheads="1"/>
+                    </pic:cNvPicPr>
+                  </pic:nvPicPr>
+                  <pic:blipFill>
+                    <a:blip r:embed="rId22">
+                      <a:extLst>
+                        <a:ext uri="{28A0092B-C50C-407E-A947-70E740481C1C}">
+                          <a14:useLocalDpi xmlns:a14="http://schemas.microsoft.com/office/drawing/2010/main" val="0"/>
+                        </a:ext>
+                      </a:extLst>
+                    </a:blip>
+                    <a:srcRect/>
+                    <a:stretch>
+                      <a:fillRect/>
+                    </a:stretch>
+                  </pic:blipFill>
+                  <pic:spPr bwMode="auto">
+                    <a:xfrm>
+                      <a:off x="0" y="0"/>
+                      <a:ext cx="4229464" cy="2594686"/>
+                    </a:xfrm>
+                    <a:prstGeom prst="rect">
+                      <a:avLst/>
+                    </a:prstGeom>
+                    <a:noFill/>
+                    <a:ln>
+                      <a:noFill/>
+                    </a:ln>
+                  </pic:spPr>
+                </pic:pic>
+              </a:graphicData>
+            </a:graphic>
+          </wp:inline>
+        </w:drawing>
+      </w:r>
+    </w:p>
+    <w:p>
+      <w:pPr>
+        <w:pStyle w:val="NoSpacing"/>
+      </w:pPr>
+    </w:p>
+    <w:p>
+      <w:pPr>
+        <w:pStyle w:val="NoSpacing"/>
+      </w:pPr>
+      <w:r>
+        <w:t>Expliquer que les conversations sont enregistrer en backend, et analysé avec Watson Tone Analyser. (analyse de sentiment).</w:t>
+      </w:r>
+    </w:p>
+    <w:p>
+      <w:pPr>
+        <w:pStyle w:val="NoSpacing"/>
+      </w:pPr>
+    </w:p>
+    <w:p>
+      <w:pPr>
+        <w:pStyle w:val="NoSpacing"/>
+      </w:pPr>
+      <w:r>
+        <w:t>Montrer également dans le Dashboard de Watson Conversation la fonction Improve User Conversation, qui sert aux Utilisateurs Métier (spécialiste ChatBot) d’améliorer la pertinence de cette IA.</w:t>
+      </w:r>
+    </w:p>
+    <w:p>
+      <w:pPr>
+        <w:pStyle w:val="NoSpacing"/>
+      </w:pPr>
+    </w:p>
+    <w:p>
+      <w:pPr>
+        <w:pStyle w:val="NoSpacing"/>
+      </w:pPr>
+      <w:r>
+        <w:rPr>
+          <w:noProof/>
+        </w:rPr>
+        <w:drawing>
+          <wp:inline distT="0" distB="0" distL="0" distR="0" wp14:anchorId="649E5706" wp14:editId="367F466E">
+            <wp:extent cx="6858000" cy="2603624"/>
+            <wp:effectExtent l="0" t="0" r="0" b="12700"/>
+            <wp:docPr id="17" name="Picture 16"/>
+            <wp:cNvGraphicFramePr>
+              <a:graphicFrameLocks xmlns:a="http://schemas.openxmlformats.org/drawingml/2006/main" noChangeAspect="1"/>
+            </wp:cNvGraphicFramePr>
+            <a:graphic xmlns:a="http://schemas.openxmlformats.org/drawingml/2006/main">
+              <a:graphicData uri="http://schemas.openxmlformats.org/drawingml/2006/picture">
+                <pic:pic xmlns:pic="http://schemas.openxmlformats.org/drawingml/2006/picture">
+                  <pic:nvPicPr>
+                    <pic:cNvPr id="0" name="Picture 16"/>
+                    <pic:cNvPicPr>
+                      <a:picLocks noChangeAspect="1" noChangeArrowheads="1"/>
+                    </pic:cNvPicPr>
+                  </pic:nvPicPr>
+                  <pic:blipFill>
+                    <a:blip r:embed="rId23">
+                      <a:extLst>
+                        <a:ext uri="{28A0092B-C50C-407E-A947-70E740481C1C}">
+                          <a14:useLocalDpi xmlns:a14="http://schemas.microsoft.com/office/drawing/2010/main" val="0"/>
+                        </a:ext>
+                      </a:extLst>
+                    </a:blip>
+                    <a:srcRect/>
+                    <a:stretch>
+                      <a:fillRect/>
+                    </a:stretch>
+                  </pic:blipFill>
+                  <pic:spPr bwMode="auto">
+                    <a:xfrm>
+                      <a:off x="0" y="0"/>
+                      <a:ext cx="6858000" cy="2603624"/>
+                    </a:xfrm>
+                    <a:prstGeom prst="rect">
+                      <a:avLst/>
+                    </a:prstGeom>
+                    <a:noFill/>
+                    <a:ln>
+                      <a:noFill/>
+                    </a:ln>
+                  </pic:spPr>
+                </pic:pic>
+              </a:graphicData>
+            </a:graphic>
+          </wp:inline>
+        </w:drawing>
+      </w:r>
+    </w:p>
+    <w:p>
+      <w:pPr>
+        <w:pStyle w:val="NoSpacing"/>
+      </w:pPr>
+    </w:p>
+    <w:p>
+      <w:pPr>
+        <w:pStyle w:val="NoSpacing"/>
+      </w:pPr>
       <w:r>
         <w:rPr>
           <w:b/>
@@ -2990,6 +4192,28 @@
       <w:pPr>
         <w:pStyle w:val="NoSpacing"/>
       </w:pPr>
+    </w:p>
+    <w:p>
+      <w:pPr>
+        <w:pStyle w:val="NoSpacing"/>
+      </w:pPr>
+    </w:p>
+    <w:p>
+      <w:pPr>
+        <w:pStyle w:val="NoSpacing"/>
+      </w:pPr>
+    </w:p>
+    <w:p>
+      <w:pPr>
+        <w:pStyle w:val="NoSpacing"/>
+      </w:pPr>
+    </w:p>
+    <w:p>
+      <w:pPr>
+        <w:pStyle w:val="NoSpacing"/>
+      </w:pPr>
+      <w:bookmarkStart w:id="0" w:name="_GoBack"/>
+      <w:bookmarkEnd w:id="0"/>
     </w:p>
     <w:p>
       <w:pPr>
@@ -3080,7 +4304,7 @@
           <w:szCs w:val="20"/>
         </w:rPr>
       </w:pPr>
-      <w:hyperlink r:id="rId10" w:history="1">
+      <w:hyperlink r:id="rId24" w:history="1">
         <w:r>
           <w:rPr>
             <w:rStyle w:val="Hyperlink"/>
@@ -3156,7 +4380,7 @@
         </w:rPr>
         <w:t xml:space="preserve">instructions (IBMer) : </w:t>
       </w:r>
-      <w:hyperlink r:id="rId11" w:history="1">
+      <w:hyperlink r:id="rId25" w:history="1">
         <w:r>
           <w:rPr>
             <w:rFonts w:ascii="ArialMT" w:hAnsi="ArialMT" w:cs="ArialMT"/>
@@ -3232,7 +4456,7 @@
         </w:rPr>
         <w:t xml:space="preserve">Démo in 3 min  et Script pour Ana : </w:t>
       </w:r>
-      <w:hyperlink r:id="rId12" w:history="1">
+      <w:hyperlink r:id="rId26" w:history="1">
         <w:r>
           <w:rPr>
             <w:rStyle w:val="Hyperlink"/>
@@ -3308,7 +4532,7 @@
         </w:rPr>
         <w:t xml:space="preserve">toolchain : </w:t>
       </w:r>
-      <w:hyperlink r:id="rId13" w:history="1">
+      <w:hyperlink r:id="rId27" w:history="1">
         <w:r>
           <w:rPr>
             <w:rFonts w:ascii="Lucida Grande" w:hAnsi="Lucida Grande" w:cs="Lucida Grande"/>
@@ -3339,7 +4563,7 @@
         </w:rPr>
         <w:t xml:space="preserve">Lien DevOps : </w:t>
       </w:r>
-      <w:hyperlink r:id="rId14" w:history="1">
+      <w:hyperlink r:id="rId28" w:history="1">
         <w:r>
           <w:rPr>
             <w:rStyle w:val="Hyperlink"/>
@@ -3364,8 +4588,6 @@
           <w:szCs w:val="20"/>
         </w:rPr>
       </w:pPr>
-      <w:bookmarkStart w:id="0" w:name="_GoBack"/>
-      <w:bookmarkEnd w:id="0"/>
     </w:p>
     <w:p>
       <w:pPr>
@@ -3382,7 +4604,7 @@
         </w:rPr>
         <w:t xml:space="preserve">DEBUG </w:t>
       </w:r>
-      <w:hyperlink r:id="rId15" w:history="1">
+      <w:hyperlink r:id="rId29" w:history="1">
         <w:r>
           <w:rPr>
             <w:rStyle w:val="Hyperlink"/>
@@ -3647,6 +4869,95 @@
     </w:lvl>
   </w:abstractNum>
   <w:abstractNum w:abstractNumId="2">
+    <w:nsid w:val="13D74147"/>
+    <w:multiLevelType w:val="hybridMultilevel"/>
+    <w:tmpl w:val="333A8026"/>
+    <w:lvl w:ilvl="0" w:tplc="04090011">
+      <w:start w:val="1"/>
+      <w:numFmt w:val="decimal"/>
+      <w:lvlText w:val="%1)"/>
+      <w:lvlJc w:val="left"/>
+      <w:pPr>
+        <w:ind w:left="720" w:hanging="360"/>
+      </w:pPr>
+      <w:rPr>
+        <w:rFonts w:hint="default"/>
+      </w:rPr>
+    </w:lvl>
+    <w:lvl w:ilvl="1" w:tplc="04090019" w:tentative="1">
+      <w:start w:val="1"/>
+      <w:numFmt w:val="lowerLetter"/>
+      <w:lvlText w:val="%2."/>
+      <w:lvlJc w:val="left"/>
+      <w:pPr>
+        <w:ind w:left="1440" w:hanging="360"/>
+      </w:pPr>
+    </w:lvl>
+    <w:lvl w:ilvl="2" w:tplc="0409001B" w:tentative="1">
+      <w:start w:val="1"/>
+      <w:numFmt w:val="lowerRoman"/>
+      <w:lvlText w:val="%3."/>
+      <w:lvlJc w:val="right"/>
+      <w:pPr>
+        <w:ind w:left="2160" w:hanging="180"/>
+      </w:pPr>
+    </w:lvl>
+    <w:lvl w:ilvl="3" w:tplc="0409000F" w:tentative="1">
+      <w:start w:val="1"/>
+      <w:numFmt w:val="decimal"/>
+      <w:lvlText w:val="%4."/>
+      <w:lvlJc w:val="left"/>
+      <w:pPr>
+        <w:ind w:left="2880" w:hanging="360"/>
+      </w:pPr>
+    </w:lvl>
+    <w:lvl w:ilvl="4" w:tplc="04090019" w:tentative="1">
+      <w:start w:val="1"/>
+      <w:numFmt w:val="lowerLetter"/>
+      <w:lvlText w:val="%5."/>
+      <w:lvlJc w:val="left"/>
+      <w:pPr>
+        <w:ind w:left="3600" w:hanging="360"/>
+      </w:pPr>
+    </w:lvl>
+    <w:lvl w:ilvl="5" w:tplc="0409001B" w:tentative="1">
+      <w:start w:val="1"/>
+      <w:numFmt w:val="lowerRoman"/>
+      <w:lvlText w:val="%6."/>
+      <w:lvlJc w:val="right"/>
+      <w:pPr>
+        <w:ind w:left="4320" w:hanging="180"/>
+      </w:pPr>
+    </w:lvl>
+    <w:lvl w:ilvl="6" w:tplc="0409000F" w:tentative="1">
+      <w:start w:val="1"/>
+      <w:numFmt w:val="decimal"/>
+      <w:lvlText w:val="%7."/>
+      <w:lvlJc w:val="left"/>
+      <w:pPr>
+        <w:ind w:left="5040" w:hanging="360"/>
+      </w:pPr>
+    </w:lvl>
+    <w:lvl w:ilvl="7" w:tplc="04090019" w:tentative="1">
+      <w:start w:val="1"/>
+      <w:numFmt w:val="lowerLetter"/>
+      <w:lvlText w:val="%8."/>
+      <w:lvlJc w:val="left"/>
+      <w:pPr>
+        <w:ind w:left="5760" w:hanging="360"/>
+      </w:pPr>
+    </w:lvl>
+    <w:lvl w:ilvl="8" w:tplc="0409001B" w:tentative="1">
+      <w:start w:val="1"/>
+      <w:numFmt w:val="lowerRoman"/>
+      <w:lvlText w:val="%9."/>
+      <w:lvlJc w:val="right"/>
+      <w:pPr>
+        <w:ind w:left="6480" w:hanging="180"/>
+      </w:pPr>
+    </w:lvl>
+  </w:abstractNum>
+  <w:abstractNum w:abstractNumId="3">
     <w:nsid w:val="187270A3"/>
     <w:multiLevelType w:val="multilevel"/>
     <w:tmpl w:val="F8160F90"/>
@@ -3795,7 +5106,7 @@
       </w:rPr>
     </w:lvl>
   </w:abstractNum>
-  <w:abstractNum w:abstractNumId="3">
+  <w:abstractNum w:abstractNumId="4">
     <w:nsid w:val="21CC48E0"/>
     <w:multiLevelType w:val="hybridMultilevel"/>
     <w:tmpl w:val="4E2A2004"/>
@@ -3908,7 +5219,7 @@
       </w:rPr>
     </w:lvl>
   </w:abstractNum>
-  <w:abstractNum w:abstractNumId="4">
+  <w:abstractNum w:abstractNumId="5">
     <w:nsid w:val="22041956"/>
     <w:multiLevelType w:val="multilevel"/>
     <w:tmpl w:val="63D2C604"/>
@@ -4057,7 +5368,7 @@
       </w:rPr>
     </w:lvl>
   </w:abstractNum>
-  <w:abstractNum w:abstractNumId="5">
+  <w:abstractNum w:abstractNumId="6">
     <w:nsid w:val="333F2439"/>
     <w:multiLevelType w:val="hybridMultilevel"/>
     <w:tmpl w:val="2216F2B8"/>
@@ -4146,7 +5457,7 @@
       </w:pPr>
     </w:lvl>
   </w:abstractNum>
-  <w:abstractNum w:abstractNumId="6">
+  <w:abstractNum w:abstractNumId="7">
     <w:nsid w:val="35BE7BDB"/>
     <w:multiLevelType w:val="multilevel"/>
     <w:tmpl w:val="B79A4506"/>
@@ -4295,7 +5606,7 @@
       </w:rPr>
     </w:lvl>
   </w:abstractNum>
-  <w:abstractNum w:abstractNumId="7">
+  <w:abstractNum w:abstractNumId="8">
     <w:nsid w:val="389B3F6B"/>
     <w:multiLevelType w:val="multilevel"/>
     <w:tmpl w:val="5F06ECC8"/>
@@ -4444,7 +5755,7 @@
       </w:rPr>
     </w:lvl>
   </w:abstractNum>
-  <w:abstractNum w:abstractNumId="8">
+  <w:abstractNum w:abstractNumId="9">
     <w:nsid w:val="43D748C8"/>
     <w:multiLevelType w:val="multilevel"/>
     <w:tmpl w:val="D2940E6E"/>
@@ -4593,7 +5904,7 @@
       </w:rPr>
     </w:lvl>
   </w:abstractNum>
-  <w:abstractNum w:abstractNumId="9">
+  <w:abstractNum w:abstractNumId="10">
     <w:nsid w:val="44CA44A8"/>
     <w:multiLevelType w:val="multilevel"/>
     <w:tmpl w:val="644C28A4"/>
@@ -4742,7 +6053,7 @@
       </w:rPr>
     </w:lvl>
   </w:abstractNum>
-  <w:abstractNum w:abstractNumId="10">
+  <w:abstractNum w:abstractNumId="11">
     <w:nsid w:val="4E280EE6"/>
     <w:multiLevelType w:val="hybridMultilevel"/>
     <w:tmpl w:val="756299B0"/>
@@ -4831,7 +6142,7 @@
       </w:pPr>
     </w:lvl>
   </w:abstractNum>
-  <w:abstractNum w:abstractNumId="11">
+  <w:abstractNum w:abstractNumId="12">
     <w:nsid w:val="4EE61F30"/>
     <w:multiLevelType w:val="multilevel"/>
     <w:tmpl w:val="7124E614"/>
@@ -4980,7 +6291,7 @@
       </w:rPr>
     </w:lvl>
   </w:abstractNum>
-  <w:abstractNum w:abstractNumId="12">
+  <w:abstractNum w:abstractNumId="13">
     <w:nsid w:val="4F192B60"/>
     <w:multiLevelType w:val="hybridMultilevel"/>
     <w:tmpl w:val="94DEB398"/>
@@ -5069,7 +6380,7 @@
       </w:pPr>
     </w:lvl>
   </w:abstractNum>
-  <w:abstractNum w:abstractNumId="13">
+  <w:abstractNum w:abstractNumId="14">
     <w:nsid w:val="53896581"/>
     <w:multiLevelType w:val="hybridMultilevel"/>
     <w:tmpl w:val="C6AC50BE"/>
@@ -5184,7 +6495,7 @@
       </w:rPr>
     </w:lvl>
   </w:abstractNum>
-  <w:abstractNum w:abstractNumId="14">
+  <w:abstractNum w:abstractNumId="15">
     <w:nsid w:val="59573198"/>
     <w:multiLevelType w:val="multilevel"/>
     <w:tmpl w:val="95963AD0"/>
@@ -5333,7 +6644,7 @@
       </w:rPr>
     </w:lvl>
   </w:abstractNum>
-  <w:abstractNum w:abstractNumId="15">
+  <w:abstractNum w:abstractNumId="16">
     <w:nsid w:val="5E995AC1"/>
     <w:multiLevelType w:val="multilevel"/>
     <w:tmpl w:val="DEB0B390"/>
@@ -5482,7 +6793,7 @@
       </w:rPr>
     </w:lvl>
   </w:abstractNum>
-  <w:abstractNum w:abstractNumId="16">
+  <w:abstractNum w:abstractNumId="17">
     <w:nsid w:val="79E9390F"/>
     <w:multiLevelType w:val="hybridMultilevel"/>
     <w:tmpl w:val="4FB2D4B8"/>
@@ -5572,55 +6883,58 @@
     </w:lvl>
   </w:abstractNum>
   <w:num w:numId="1">
-    <w:abstractNumId w:val="10"/>
+    <w:abstractNumId w:val="11"/>
   </w:num>
   <w:num w:numId="2">
-    <w:abstractNumId w:val="13"/>
+    <w:abstractNumId w:val="14"/>
   </w:num>
   <w:num w:numId="3">
-    <w:abstractNumId w:val="15"/>
+    <w:abstractNumId w:val="16"/>
   </w:num>
   <w:num w:numId="4">
-    <w:abstractNumId w:val="4"/>
+    <w:abstractNumId w:val="5"/>
   </w:num>
   <w:num w:numId="5">
     <w:abstractNumId w:val="1"/>
   </w:num>
   <w:num w:numId="6">
-    <w:abstractNumId w:val="11"/>
+    <w:abstractNumId w:val="12"/>
   </w:num>
   <w:num w:numId="7">
-    <w:abstractNumId w:val="2"/>
+    <w:abstractNumId w:val="3"/>
   </w:num>
   <w:num w:numId="8">
+    <w:abstractNumId w:val="7"/>
+  </w:num>
+  <w:num w:numId="9">
+    <w:abstractNumId w:val="10"/>
+  </w:num>
+  <w:num w:numId="10">
+    <w:abstractNumId w:val="8"/>
+  </w:num>
+  <w:num w:numId="11">
+    <w:abstractNumId w:val="15"/>
+  </w:num>
+  <w:num w:numId="12">
     <w:abstractNumId w:val="6"/>
   </w:num>
-  <w:num w:numId="9">
+  <w:num w:numId="13">
     <w:abstractNumId w:val="9"/>
-  </w:num>
-  <w:num w:numId="10">
-    <w:abstractNumId w:val="7"/>
-  </w:num>
-  <w:num w:numId="11">
-    <w:abstractNumId w:val="14"/>
-  </w:num>
-  <w:num w:numId="12">
-    <w:abstractNumId w:val="5"/>
-  </w:num>
-  <w:num w:numId="13">
-    <w:abstractNumId w:val="8"/>
   </w:num>
   <w:num w:numId="14">
     <w:abstractNumId w:val="0"/>
   </w:num>
   <w:num w:numId="15">
-    <w:abstractNumId w:val="16"/>
+    <w:abstractNumId w:val="17"/>
   </w:num>
   <w:num w:numId="16">
-    <w:abstractNumId w:val="3"/>
+    <w:abstractNumId w:val="4"/>
   </w:num>
   <w:num w:numId="17">
-    <w:abstractNumId w:val="12"/>
+    <w:abstractNumId w:val="13"/>
+  </w:num>
+  <w:num w:numId="18">
+    <w:abstractNumId w:val="2"/>
   </w:num>
 </w:numbering>
 </file>
@@ -5946,6 +7260,33 @@
       <w:szCs w:val="20"/>
     </w:rPr>
   </w:style>
+  <w:style w:type="paragraph" w:styleId="BalloonText">
+    <w:name w:val="Balloon Text"/>
+    <w:basedOn w:val="Normal"/>
+    <w:link w:val="BalloonTextChar"/>
+    <w:uiPriority w:val="99"/>
+    <w:semiHidden/>
+    <w:unhideWhenUsed/>
+    <w:rsid w:val="00404B87"/>
+    <w:rPr>
+      <w:rFonts w:ascii="Lucida Grande" w:hAnsi="Lucida Grande" w:cs="Lucida Grande"/>
+      <w:sz w:val="18"/>
+      <w:szCs w:val="18"/>
+    </w:rPr>
+  </w:style>
+  <w:style w:type="character" w:customStyle="1" w:styleId="BalloonTextChar">
+    <w:name w:val="Balloon Text Char"/>
+    <w:basedOn w:val="DefaultParagraphFont"/>
+    <w:link w:val="BalloonText"/>
+    <w:uiPriority w:val="99"/>
+    <w:semiHidden/>
+    <w:rsid w:val="00404B87"/>
+    <w:rPr>
+      <w:rFonts w:ascii="Lucida Grande" w:hAnsi="Lucida Grande" w:cs="Lucida Grande"/>
+      <w:sz w:val="18"/>
+      <w:szCs w:val="18"/>
+    </w:rPr>
+  </w:style>
 </w:styles>
 </file>
 
@@ -6268,6 +7609,33 @@
       <w:rFonts w:ascii="Courier" w:hAnsi="Courier" w:cs="Courier"/>
       <w:sz w:val="20"/>
       <w:szCs w:val="20"/>
+    </w:rPr>
+  </w:style>
+  <w:style w:type="paragraph" w:styleId="BalloonText">
+    <w:name w:val="Balloon Text"/>
+    <w:basedOn w:val="Normal"/>
+    <w:link w:val="BalloonTextChar"/>
+    <w:uiPriority w:val="99"/>
+    <w:semiHidden/>
+    <w:unhideWhenUsed/>
+    <w:rsid w:val="00404B87"/>
+    <w:rPr>
+      <w:rFonts w:ascii="Lucida Grande" w:hAnsi="Lucida Grande" w:cs="Lucida Grande"/>
+      <w:sz w:val="18"/>
+      <w:szCs w:val="18"/>
+    </w:rPr>
+  </w:style>
+  <w:style w:type="character" w:customStyle="1" w:styleId="BalloonTextChar">
+    <w:name w:val="Balloon Text Char"/>
+    <w:basedOn w:val="DefaultParagraphFont"/>
+    <w:link w:val="BalloonText"/>
+    <w:uiPriority w:val="99"/>
+    <w:semiHidden/>
+    <w:rsid w:val="00404B87"/>
+    <w:rPr>
+      <w:rFonts w:ascii="Lucida Grande" w:hAnsi="Lucida Grande" w:cs="Lucida Grande"/>
+      <w:sz w:val="18"/>
+      <w:szCs w:val="18"/>
     </w:rPr>
   </w:style>
 </w:styles>

</xml_diff>